<commit_message>
Added new changes to manual
</commit_message>
<xml_diff>
--- a/doc/User Manual.docx
+++ b/doc/User Manual.docx
@@ -1,6 +1,6 @@
 
 <file path=word/document.xml><?xml version="1.0" encoding="utf-8"?>
-<w:document xmlns:wpc="http://schemas.microsoft.com/office/word/2010/wordprocessingCanvas" xmlns:cx="http://schemas.microsoft.com/office/drawing/2014/chartex" xmlns:cx1="http://schemas.microsoft.com/office/drawing/2015/9/8/chartex" xmlns:cx2="http://schemas.microsoft.com/office/drawing/2015/10/21/chartex" xmlns:cx3="http://schemas.microsoft.com/office/drawing/2016/5/9/chartex" xmlns:cx4="http://schemas.microsoft.com/office/drawing/2016/5/10/chartex" xmlns:cx5="http://schemas.microsoft.com/office/drawing/2016/5/11/chartex" xmlns:cx6="http://schemas.microsoft.com/office/drawing/2016/5/12/chartex" xmlns:cx7="http://schemas.microsoft.com/office/drawing/2016/5/13/chartex" xmlns:cx8="http://schemas.microsoft.com/office/drawing/2016/5/14/chartex" xmlns:mc="http://schemas.openxmlformats.org/markup-compatibility/2006" xmlns:aink="http://schemas.microsoft.com/office/drawing/2016/ink" xmlns:am3d="http://schemas.microsoft.com/office/drawing/2017/model3d" xmlns:o="urn:schemas-microsoft-com:office:office" xmlns:oel="http://schemas.microsoft.com/office/2019/extlst" xmlns:r="http://schemas.openxmlformats.org/officeDocument/2006/relationships" xmlns:m="http://schemas.openxmlformats.org/officeDocument/2006/math" xmlns:v="urn:schemas-microsoft-com:vml" xmlns:wp14="http://schemas.microsoft.com/office/word/2010/wordprocessingDrawing" xmlns:wp="http://schemas.openxmlformats.org/drawingml/2006/wordprocessingDrawing" xmlns:w10="urn:schemas-microsoft-com:office:word" xmlns:w="http://schemas.openxmlformats.org/wordprocessingml/2006/main" xmlns:w14="http://schemas.microsoft.com/office/word/2010/wordml" xmlns:w15="http://schemas.microsoft.com/office/word/2012/wordml" xmlns:w16cex="http://schemas.microsoft.com/office/word/2018/wordml/cex" xmlns:w16cid="http://schemas.microsoft.com/office/word/2016/wordml/cid" xmlns:w16="http://schemas.microsoft.com/office/word/2018/wordml" xmlns:w16sdtdh="http://schemas.microsoft.com/office/word/2020/wordml/sdtdatahash" xmlns:w16se="http://schemas.microsoft.com/office/word/2015/wordml/symex" xmlns:wpg="http://schemas.microsoft.com/office/word/2010/wordprocessingGroup" xmlns:wpi="http://schemas.microsoft.com/office/word/2010/wordprocessingInk" xmlns:wne="http://schemas.microsoft.com/office/word/2006/wordml" xmlns:wps="http://schemas.microsoft.com/office/word/2010/wordprocessingShape" mc:Ignorable="w14 w15 w16se w16cid w16 w16cex w16sdtdh wp14">
+<w:document xmlns:wpc="http://schemas.microsoft.com/office/word/2010/wordprocessingCanvas" xmlns:cx="http://schemas.microsoft.com/office/drawing/2014/chartex" xmlns:cx1="http://schemas.microsoft.com/office/drawing/2015/9/8/chartex" xmlns:cx2="http://schemas.microsoft.com/office/drawing/2015/10/21/chartex" xmlns:cx3="http://schemas.microsoft.com/office/drawing/2016/5/9/chartex" xmlns:cx4="http://schemas.microsoft.com/office/drawing/2016/5/10/chartex" xmlns:cx5="http://schemas.microsoft.com/office/drawing/2016/5/11/chartex" xmlns:cx6="http://schemas.microsoft.com/office/drawing/2016/5/12/chartex" xmlns:cx7="http://schemas.microsoft.com/office/drawing/2016/5/13/chartex" xmlns:cx8="http://schemas.microsoft.com/office/drawing/2016/5/14/chartex" xmlns:mc="http://schemas.openxmlformats.org/markup-compatibility/2006" xmlns:aink="http://schemas.microsoft.com/office/drawing/2016/ink" xmlns:am3d="http://schemas.microsoft.com/office/drawing/2017/model3d" xmlns:o="urn:schemas-microsoft-com:office:office" xmlns:r="http://schemas.openxmlformats.org/officeDocument/2006/relationships" xmlns:m="http://schemas.openxmlformats.org/officeDocument/2006/math" xmlns:v="urn:schemas-microsoft-com:vml" xmlns:wp14="http://schemas.microsoft.com/office/word/2010/wordprocessingDrawing" xmlns:wp="http://schemas.openxmlformats.org/drawingml/2006/wordprocessingDrawing" xmlns:w10="urn:schemas-microsoft-com:office:word" xmlns:w="http://schemas.openxmlformats.org/wordprocessingml/2006/main" xmlns:w14="http://schemas.microsoft.com/office/word/2010/wordml" xmlns:w15="http://schemas.microsoft.com/office/word/2012/wordml" xmlns:w16cex="http://schemas.microsoft.com/office/word/2018/wordml/cex" xmlns:w16cid="http://schemas.microsoft.com/office/word/2016/wordml/cid" xmlns:w16="http://schemas.microsoft.com/office/word/2018/wordml" xmlns:w16se="http://schemas.microsoft.com/office/word/2015/wordml/symex" xmlns:wpg="http://schemas.microsoft.com/office/word/2010/wordprocessingGroup" xmlns:wpi="http://schemas.microsoft.com/office/word/2010/wordprocessingInk" xmlns:wne="http://schemas.microsoft.com/office/word/2006/wordml" xmlns:wps="http://schemas.microsoft.com/office/word/2010/wordprocessingShape" mc:Ignorable="w14 w15 w16se w16cid w16 w16cex wp14">
   <w:body>
     <w:p>
       <w:pPr>
@@ -309,13 +309,23 @@
           <w:szCs w:val="20"/>
         </w:rPr>
       </w:pPr>
-      <w:r>
-        <w:rPr>
-          <w:rFonts w:ascii="Open Sans" w:hAnsi="Open Sans" w:cs="Open Sans"/>
-          <w:sz w:val="20"/>
-          <w:szCs w:val="20"/>
-        </w:rPr>
-        <w:t xml:space="preserve">Parcon, </w:t>
+      <w:proofErr w:type="spellStart"/>
+      <w:r>
+        <w:rPr>
+          <w:rFonts w:ascii="Open Sans" w:hAnsi="Open Sans" w:cs="Open Sans"/>
+          <w:sz w:val="20"/>
+          <w:szCs w:val="20"/>
+        </w:rPr>
+        <w:t>Parcon</w:t>
+      </w:r>
+      <w:proofErr w:type="spellEnd"/>
+      <w:r>
+        <w:rPr>
+          <w:rFonts w:ascii="Open Sans" w:hAnsi="Open Sans" w:cs="Open Sans"/>
+          <w:sz w:val="20"/>
+          <w:szCs w:val="20"/>
+        </w:rPr>
+        <w:t xml:space="preserve">, </w:t>
       </w:r>
       <w:proofErr w:type="spellStart"/>
       <w:r>
@@ -3016,7 +3026,6 @@
           <w:sz w:val="20"/>
           <w:szCs w:val="20"/>
         </w:rPr>
-        <w:lastRenderedPageBreak/>
         <w:t xml:space="preserve">Click “Continue with Google” and register using your </w:t>
       </w:r>
       <w:r>
@@ -3080,6 +3089,7 @@
           <w:sz w:val="20"/>
           <w:szCs w:val="20"/>
         </w:rPr>
+        <w:lastRenderedPageBreak/>
         <w:t>Once registered</w:t>
       </w:r>
       <w:r>
@@ -3258,7 +3268,7 @@
           <w:sz w:val="20"/>
           <w:szCs w:val="20"/>
         </w:rPr>
-        <w:t xml:space="preserve">Type </w:t>
+        <w:t xml:space="preserve">Create a virtual environment by entering </w:t>
       </w:r>
       <w:r>
         <w:rPr>
@@ -3267,15 +3277,51 @@
           <w:szCs w:val="20"/>
           <w:highlight w:val="yellow"/>
         </w:rPr>
-        <w:t>pip install -r requirements.txt</w:t>
-      </w:r>
-      <w:r>
-        <w:rPr>
-          <w:rFonts w:ascii="Open Sans" w:hAnsi="Open Sans" w:cs="Open Sans"/>
-          <w:sz w:val="20"/>
-          <w:szCs w:val="20"/>
-        </w:rPr>
-        <w:t xml:space="preserve"> and press enter.</w:t>
+        <w:t xml:space="preserve">python -m </w:t>
+      </w:r>
+      <w:proofErr w:type="spellStart"/>
+      <w:r>
+        <w:rPr>
+          <w:rFonts w:ascii="Source Code Pro" w:hAnsi="Source Code Pro" w:cs="Open Sans"/>
+          <w:sz w:val="20"/>
+          <w:szCs w:val="20"/>
+          <w:highlight w:val="yellow"/>
+        </w:rPr>
+        <w:t>venv</w:t>
+      </w:r>
+      <w:proofErr w:type="spellEnd"/>
+      <w:r>
+        <w:rPr>
+          <w:rFonts w:ascii="Source Code Pro" w:hAnsi="Source Code Pro" w:cs="Open Sans"/>
+          <w:sz w:val="20"/>
+          <w:szCs w:val="20"/>
+          <w:highlight w:val="yellow"/>
+        </w:rPr>
+        <w:t xml:space="preserve"> env</w:t>
+      </w:r>
+      <w:r>
+        <w:rPr>
+          <w:rFonts w:ascii="Open Sans" w:hAnsi="Open Sans" w:cs="Open Sans"/>
+          <w:sz w:val="20"/>
+          <w:szCs w:val="20"/>
+        </w:rPr>
+        <w:t xml:space="preserve">. “env” being the name </w:t>
+      </w:r>
+      <w:r>
+        <w:rPr>
+          <w:rFonts w:ascii="Open Sans" w:hAnsi="Open Sans" w:cs="Open Sans"/>
+          <w:sz w:val="20"/>
+          <w:szCs w:val="20"/>
+        </w:rPr>
+        <w:t>of</w:t>
+      </w:r>
+      <w:r>
+        <w:rPr>
+          <w:rFonts w:ascii="Open Sans" w:hAnsi="Open Sans" w:cs="Open Sans"/>
+          <w:sz w:val="20"/>
+          <w:szCs w:val="20"/>
+        </w:rPr>
+        <w:t xml:space="preserve"> your virtual environment.</w:t>
       </w:r>
     </w:p>
     <w:p>
@@ -3298,26 +3344,30 @@
           <w:sz w:val="20"/>
           <w:szCs w:val="20"/>
         </w:rPr>
-        <w:t xml:space="preserve">Create a new file in the root directory named </w:t>
-      </w:r>
+        <w:t xml:space="preserve">Activate the virtual environment by running this command </w:t>
+      </w:r>
+    </w:p>
+    <w:p>
+      <w:pPr>
+        <w:pStyle w:val="ListParagraph"/>
+        <w:spacing w:line="360" w:lineRule="auto"/>
+        <w:rPr>
+          <w:rFonts w:ascii="Source Code Pro" w:hAnsi="Source Code Pro" w:cs="Open Sans"/>
+          <w:sz w:val="20"/>
+          <w:szCs w:val="20"/>
+        </w:rPr>
+      </w:pPr>
       <w:proofErr w:type="gramStart"/>
       <w:r>
         <w:rPr>
-          <w:rFonts w:ascii="Open Sans" w:hAnsi="Open Sans" w:cs="Open Sans"/>
-          <w:sz w:val="20"/>
-          <w:szCs w:val="20"/>
-        </w:rPr>
-        <w:t>“.env</w:t>
+          <w:rFonts w:ascii="Source Code Pro" w:hAnsi="Source Code Pro" w:cs="Open Sans"/>
+          <w:sz w:val="20"/>
+          <w:szCs w:val="20"/>
+          <w:highlight w:val="yellow"/>
+        </w:rPr>
+        <w:t>.\env\Scripts\activate</w:t>
       </w:r>
       <w:proofErr w:type="gramEnd"/>
-      <w:r>
-        <w:rPr>
-          <w:rFonts w:ascii="Open Sans" w:hAnsi="Open Sans" w:cs="Open Sans"/>
-          <w:sz w:val="20"/>
-          <w:szCs w:val="20"/>
-        </w:rPr>
-        <w:t>”</w:t>
-      </w:r>
     </w:p>
     <w:p>
       <w:pPr>
@@ -3339,23 +3389,7 @@
           <w:sz w:val="20"/>
           <w:szCs w:val="20"/>
         </w:rPr>
-        <w:t>Inside the file</w:t>
-      </w:r>
-      <w:r>
-        <w:rPr>
-          <w:rFonts w:ascii="Open Sans" w:hAnsi="Open Sans" w:cs="Open Sans"/>
-          <w:sz w:val="20"/>
-          <w:szCs w:val="20"/>
-        </w:rPr>
-        <w:t xml:space="preserve">, </w:t>
-      </w:r>
-      <w:r>
-        <w:rPr>
-          <w:rFonts w:ascii="Open Sans" w:hAnsi="Open Sans" w:cs="Open Sans"/>
-          <w:sz w:val="20"/>
-          <w:szCs w:val="20"/>
-        </w:rPr>
-        <w:t xml:space="preserve">type OPENAI_KEY and assign it the API Key you retrieved from OpenAI. Example: </w:t>
+        <w:t xml:space="preserve">Type </w:t>
       </w:r>
       <w:r>
         <w:rPr>
@@ -3364,25 +3398,15 @@
           <w:szCs w:val="20"/>
           <w:highlight w:val="yellow"/>
         </w:rPr>
-        <w:t>OPENAI_KEY=sk-L9zGoCmtyEpB86JwpicST3BlbkFJ</w:t>
-      </w:r>
-      <w:r>
-        <w:rPr>
-          <w:rFonts w:ascii="Source Code Pro" w:hAnsi="Source Code Pro" w:cs="Open Sans"/>
-          <w:sz w:val="20"/>
-          <w:szCs w:val="20"/>
-          <w:highlight w:val="yellow"/>
-        </w:rPr>
-        <w:t>7EebHK</w:t>
-      </w:r>
-      <w:r>
-        <w:rPr>
-          <w:rFonts w:ascii="Source Code Pro" w:hAnsi="Source Code Pro" w:cs="Open Sans"/>
-          <w:sz w:val="20"/>
-          <w:szCs w:val="20"/>
-          <w:highlight w:val="yellow"/>
-        </w:rPr>
-        <w:t>7R0J6678yDAKoH</w:t>
+        <w:t>pip install -r requirements.txt</w:t>
+      </w:r>
+      <w:r>
+        <w:rPr>
+          <w:rFonts w:ascii="Open Sans" w:hAnsi="Open Sans" w:cs="Open Sans"/>
+          <w:sz w:val="20"/>
+          <w:szCs w:val="20"/>
+        </w:rPr>
+        <w:t xml:space="preserve"> and press enter.</w:t>
       </w:r>
     </w:p>
     <w:p>
@@ -3405,60 +3429,25 @@
           <w:sz w:val="20"/>
           <w:szCs w:val="20"/>
         </w:rPr>
-        <w:t xml:space="preserve">Create a virtual environment by entering </w:t>
-      </w:r>
-      <w:r>
-        <w:rPr>
-          <w:rFonts w:ascii="Source Code Pro" w:hAnsi="Source Code Pro" w:cs="Open Sans"/>
-          <w:sz w:val="20"/>
-          <w:szCs w:val="20"/>
-          <w:highlight w:val="yellow"/>
-        </w:rPr>
-        <w:t xml:space="preserve">python -m </w:t>
-      </w:r>
-      <w:proofErr w:type="spellStart"/>
-      <w:r>
-        <w:rPr>
-          <w:rFonts w:ascii="Source Code Pro" w:hAnsi="Source Code Pro" w:cs="Open Sans"/>
-          <w:sz w:val="20"/>
-          <w:szCs w:val="20"/>
-          <w:highlight w:val="yellow"/>
-        </w:rPr>
-        <w:t>venv</w:t>
-      </w:r>
-      <w:proofErr w:type="spellEnd"/>
-      <w:r>
-        <w:rPr>
-          <w:rFonts w:ascii="Source Code Pro" w:hAnsi="Source Code Pro" w:cs="Open Sans"/>
-          <w:sz w:val="20"/>
-          <w:szCs w:val="20"/>
-          <w:highlight w:val="yellow"/>
-        </w:rPr>
-        <w:t xml:space="preserve"> env</w:t>
-      </w:r>
-      <w:r>
-        <w:rPr>
-          <w:rFonts w:ascii="Open Sans" w:hAnsi="Open Sans" w:cs="Open Sans"/>
-          <w:sz w:val="20"/>
-          <w:szCs w:val="20"/>
-        </w:rPr>
-        <w:t xml:space="preserve">. “env” being the name </w:t>
-      </w:r>
-      <w:r>
-        <w:rPr>
-          <w:rFonts w:ascii="Open Sans" w:hAnsi="Open Sans" w:cs="Open Sans"/>
-          <w:sz w:val="20"/>
-          <w:szCs w:val="20"/>
-        </w:rPr>
-        <w:t>of</w:t>
-      </w:r>
-      <w:r>
-        <w:rPr>
-          <w:rFonts w:ascii="Open Sans" w:hAnsi="Open Sans" w:cs="Open Sans"/>
-          <w:sz w:val="20"/>
-          <w:szCs w:val="20"/>
-        </w:rPr>
-        <w:t xml:space="preserve"> your virtual environment.</w:t>
+        <w:t xml:space="preserve">Create a new file in the root directory named </w:t>
+      </w:r>
+      <w:proofErr w:type="gramStart"/>
+      <w:r>
+        <w:rPr>
+          <w:rFonts w:ascii="Open Sans" w:hAnsi="Open Sans" w:cs="Open Sans"/>
+          <w:sz w:val="20"/>
+          <w:szCs w:val="20"/>
+        </w:rPr>
+        <w:t>“.env</w:t>
+      </w:r>
+      <w:proofErr w:type="gramEnd"/>
+      <w:r>
+        <w:rPr>
+          <w:rFonts w:ascii="Open Sans" w:hAnsi="Open Sans" w:cs="Open Sans"/>
+          <w:sz w:val="20"/>
+          <w:szCs w:val="20"/>
+        </w:rPr>
+        <w:t>”</w:t>
       </w:r>
     </w:p>
     <w:p>
@@ -3481,20 +3470,33 @@
           <w:sz w:val="20"/>
           <w:szCs w:val="20"/>
         </w:rPr>
-        <w:t xml:space="preserve">Activate the virtual environment by running this command </w:t>
-      </w:r>
-    </w:p>
-    <w:p>
-      <w:pPr>
-        <w:pStyle w:val="ListParagraph"/>
-        <w:spacing w:line="360" w:lineRule="auto"/>
+        <w:t>Inside the file</w:t>
+      </w:r>
+      <w:r>
+        <w:rPr>
+          <w:rFonts w:ascii="Open Sans" w:hAnsi="Open Sans" w:cs="Open Sans"/>
+          <w:sz w:val="20"/>
+          <w:szCs w:val="20"/>
+        </w:rPr>
+        <w:t xml:space="preserve">, </w:t>
+      </w:r>
+      <w:r>
+        <w:rPr>
+          <w:rFonts w:ascii="Open Sans" w:hAnsi="Open Sans" w:cs="Open Sans"/>
+          <w:sz w:val="20"/>
+          <w:szCs w:val="20"/>
+        </w:rPr>
+        <w:t xml:space="preserve">type OPENAI_KEY and assign it the API Key you retrieved from OpenAI. Example: </w:t>
+      </w:r>
+      <w:r>
         <w:rPr>
           <w:rFonts w:ascii="Source Code Pro" w:hAnsi="Source Code Pro" w:cs="Open Sans"/>
           <w:sz w:val="20"/>
           <w:szCs w:val="20"/>
-        </w:rPr>
-      </w:pPr>
-      <w:proofErr w:type="gramStart"/>
+          <w:highlight w:val="yellow"/>
+        </w:rPr>
+        <w:t>OPENAI_KEY=sk-L9zGoCmtyEpB86JwpicST3BlbkFJ</w:t>
+      </w:r>
       <w:r>
         <w:rPr>
           <w:rFonts w:ascii="Source Code Pro" w:hAnsi="Source Code Pro" w:cs="Open Sans"/>
@@ -3502,9 +3504,17 @@
           <w:szCs w:val="20"/>
           <w:highlight w:val="yellow"/>
         </w:rPr>
-        <w:t>.\env\Scripts\activate</w:t>
-      </w:r>
-      <w:proofErr w:type="gramEnd"/>
+        <w:t>7EebHK</w:t>
+      </w:r>
+      <w:r>
+        <w:rPr>
+          <w:rFonts w:ascii="Source Code Pro" w:hAnsi="Source Code Pro" w:cs="Open Sans"/>
+          <w:sz w:val="20"/>
+          <w:szCs w:val="20"/>
+          <w:highlight w:val="yellow"/>
+        </w:rPr>
+        <w:t>7R0J6678yDAKoH</w:t>
+      </w:r>
     </w:p>
     <w:p>
       <w:pPr>
@@ -3914,18 +3924,8 @@
           <w:sz w:val="20"/>
           <w:szCs w:val="20"/>
         </w:rPr>
-        <w:t xml:space="preserve">; </w:t>
-      </w:r>
-      <w:proofErr w:type="gramStart"/>
-      <w:r>
-        <w:rPr>
-          <w:rFonts w:ascii="Open Sans" w:hAnsi="Open Sans" w:cs="Open Sans"/>
-          <w:sz w:val="20"/>
-          <w:szCs w:val="20"/>
-        </w:rPr>
-        <w:t>otherwise</w:t>
-      </w:r>
-      <w:proofErr w:type="gramEnd"/>
+        <w:t>; otherwise</w:t>
+      </w:r>
       <w:r>
         <w:rPr>
           <w:rFonts w:ascii="Open Sans" w:hAnsi="Open Sans" w:cs="Open Sans"/>
@@ -4326,9 +4326,9 @@
           <w:noProof/>
         </w:rPr>
         <w:drawing>
-          <wp:inline distT="0" distB="0" distL="0" distR="0" wp14:anchorId="6E4D6B6A" wp14:editId="4534DC8B">
+          <wp:inline distT="0" distB="0" distL="0" distR="0" wp14:anchorId="6E4D6B6A" wp14:editId="40F8D197">
             <wp:extent cx="1509512" cy="3357350"/>
-            <wp:effectExtent l="0" t="0" r="0" b="0"/>
+            <wp:effectExtent l="19050" t="19050" r="14605" b="14605"/>
             <wp:docPr id="1905334610" name="Picture 6" descr="No description available."/>
             <wp:cNvGraphicFramePr>
               <a:graphicFrameLocks xmlns:a="http://schemas.openxmlformats.org/drawingml/2006/main" noChangeAspect="1"/>
@@ -4365,7 +4365,9 @@
                     </a:prstGeom>
                     <a:noFill/>
                     <a:ln>
-                      <a:noFill/>
+                      <a:solidFill>
+                        <a:schemeClr val="accent1"/>
+                      </a:solidFill>
                     </a:ln>
                   </pic:spPr>
                 </pic:pic>
@@ -4482,9 +4484,9 @@
           <w:noProof/>
         </w:rPr>
         <w:drawing>
-          <wp:inline distT="0" distB="0" distL="0" distR="0" wp14:anchorId="2A51322C" wp14:editId="0E833603">
+          <wp:inline distT="0" distB="0" distL="0" distR="0" wp14:anchorId="2A51322C" wp14:editId="61D5520E">
             <wp:extent cx="1417468" cy="3152632"/>
-            <wp:effectExtent l="0" t="0" r="0" b="0"/>
+            <wp:effectExtent l="19050" t="19050" r="11430" b="10160"/>
             <wp:docPr id="1905937667" name="Picture 8" descr="No description available."/>
             <wp:cNvGraphicFramePr>
               <a:graphicFrameLocks xmlns:a="http://schemas.openxmlformats.org/drawingml/2006/main" noChangeAspect="1"/>
@@ -4521,7 +4523,9 @@
                     </a:prstGeom>
                     <a:noFill/>
                     <a:ln>
-                      <a:noFill/>
+                      <a:solidFill>
+                        <a:schemeClr val="accent1"/>
+                      </a:solidFill>
                     </a:ln>
                   </pic:spPr>
                 </pic:pic>
@@ -4641,9 +4645,9 @@
           <w:noProof/>
         </w:rPr>
         <w:drawing>
-          <wp:inline distT="0" distB="0" distL="0" distR="0" wp14:anchorId="5F4FC4D4" wp14:editId="0EDDA4F1">
+          <wp:inline distT="0" distB="0" distL="0" distR="0" wp14:anchorId="5F4FC4D4" wp14:editId="2751B694">
             <wp:extent cx="1534058" cy="3411941"/>
-            <wp:effectExtent l="0" t="0" r="9525" b="0"/>
+            <wp:effectExtent l="19050" t="19050" r="28575" b="17145"/>
             <wp:docPr id="979012229" name="Picture 9" descr="No description available."/>
             <wp:cNvGraphicFramePr>
               <a:graphicFrameLocks xmlns:a="http://schemas.openxmlformats.org/drawingml/2006/main" noChangeAspect="1"/>
@@ -4680,7 +4684,9 @@
                     </a:prstGeom>
                     <a:noFill/>
                     <a:ln>
-                      <a:noFill/>
+                      <a:solidFill>
+                        <a:schemeClr val="accent1"/>
+                      </a:solidFill>
                     </a:ln>
                   </pic:spPr>
                 </pic:pic>
@@ -4734,9 +4740,9 @@
           <w:noProof/>
         </w:rPr>
         <w:drawing>
-          <wp:inline distT="0" distB="0" distL="0" distR="0" wp14:anchorId="130203DE" wp14:editId="635773C0">
+          <wp:inline distT="0" distB="0" distL="0" distR="0" wp14:anchorId="130203DE" wp14:editId="214EB7F5">
             <wp:extent cx="1543290" cy="3261360"/>
-            <wp:effectExtent l="0" t="0" r="0" b="0"/>
+            <wp:effectExtent l="19050" t="19050" r="19050" b="15240"/>
             <wp:docPr id="444357499" name="Picture 1" descr="No description available."/>
             <wp:cNvGraphicFramePr>
               <a:graphicFrameLocks xmlns:a="http://schemas.openxmlformats.org/drawingml/2006/main" noChangeAspect="1"/>
@@ -4771,7 +4777,9 @@
                     </a:prstGeom>
                     <a:noFill/>
                     <a:ln>
-                      <a:noFill/>
+                      <a:solidFill>
+                        <a:schemeClr val="accent1"/>
+                      </a:solidFill>
                     </a:ln>
                     <a:extLst>
                       <a:ext uri="{53640926-AAD7-44D8-BBD7-CCE9431645EC}">
@@ -4849,9 +4857,9 @@
           <w:noProof/>
         </w:rPr>
         <w:drawing>
-          <wp:inline distT="0" distB="0" distL="0" distR="0" wp14:anchorId="72A258D4" wp14:editId="57FAAD3D">
+          <wp:inline distT="0" distB="0" distL="0" distR="0" wp14:anchorId="72A258D4" wp14:editId="1E8F332B">
             <wp:extent cx="1965278" cy="4178652"/>
-            <wp:effectExtent l="0" t="0" r="0" b="0"/>
+            <wp:effectExtent l="19050" t="19050" r="16510" b="12700"/>
             <wp:docPr id="1172707740" name="Picture 3" descr="No description available."/>
             <wp:cNvGraphicFramePr>
               <a:graphicFrameLocks xmlns:a="http://schemas.openxmlformats.org/drawingml/2006/main" noChangeAspect="1"/>
@@ -4886,7 +4894,9 @@
                     </a:prstGeom>
                     <a:noFill/>
                     <a:ln>
-                      <a:noFill/>
+                      <a:solidFill>
+                        <a:schemeClr val="accent1"/>
+                      </a:solidFill>
                     </a:ln>
                     <a:extLst>
                       <a:ext uri="{53640926-AAD7-44D8-BBD7-CCE9431645EC}">
@@ -4976,9 +4986,9 @@
         </w:rPr>
         <w:lastRenderedPageBreak/>
         <w:drawing>
-          <wp:inline distT="0" distB="0" distL="0" distR="0" wp14:anchorId="2478D9EB" wp14:editId="5BCD49A2">
+          <wp:inline distT="0" distB="0" distL="0" distR="0" wp14:anchorId="2478D9EB" wp14:editId="0F6D6C2B">
             <wp:extent cx="2108630" cy="4490113"/>
-            <wp:effectExtent l="0" t="0" r="6350" b="5715"/>
+            <wp:effectExtent l="19050" t="19050" r="25400" b="24765"/>
             <wp:docPr id="524880363" name="Picture 4" descr="No description available."/>
             <wp:cNvGraphicFramePr>
               <a:graphicFrameLocks xmlns:a="http://schemas.openxmlformats.org/drawingml/2006/main" noChangeAspect="1"/>
@@ -5013,7 +5023,9 @@
                     </a:prstGeom>
                     <a:noFill/>
                     <a:ln>
-                      <a:noFill/>
+                      <a:solidFill>
+                        <a:schemeClr val="accent1"/>
+                      </a:solidFill>
                     </a:ln>
                     <a:extLst>
                       <a:ext uri="{53640926-AAD7-44D8-BBD7-CCE9431645EC}">
@@ -5129,9 +5141,9 @@
         </w:rPr>
         <w:lastRenderedPageBreak/>
         <w:drawing>
-          <wp:inline distT="0" distB="0" distL="0" distR="0" wp14:anchorId="1B566F96" wp14:editId="2EFCB120">
+          <wp:inline distT="0" distB="0" distL="0" distR="0" wp14:anchorId="1B566F96" wp14:editId="41B5D2ED">
             <wp:extent cx="2276427" cy="5063067"/>
-            <wp:effectExtent l="0" t="0" r="0" b="4445"/>
+            <wp:effectExtent l="19050" t="19050" r="10160" b="23495"/>
             <wp:docPr id="1656557001" name="Picture 10" descr="No description available."/>
             <wp:cNvGraphicFramePr>
               <a:graphicFrameLocks xmlns:a="http://schemas.openxmlformats.org/drawingml/2006/main" noChangeAspect="1"/>
@@ -5168,7 +5180,9 @@
                     </a:prstGeom>
                     <a:noFill/>
                     <a:ln>
-                      <a:noFill/>
+                      <a:solidFill>
+                        <a:schemeClr val="accent1"/>
+                      </a:solidFill>
                     </a:ln>
                   </pic:spPr>
                 </pic:pic>
@@ -5185,9 +5199,9 @@
           <w:noProof/>
         </w:rPr>
         <w:drawing>
-          <wp:inline distT="0" distB="0" distL="0" distR="0" wp14:anchorId="3854BF16" wp14:editId="53023121">
+          <wp:inline distT="0" distB="0" distL="0" distR="0" wp14:anchorId="3854BF16" wp14:editId="2D05E0B8">
             <wp:extent cx="2276007" cy="5062135"/>
-            <wp:effectExtent l="0" t="0" r="0" b="5715"/>
+            <wp:effectExtent l="19050" t="19050" r="10160" b="24765"/>
             <wp:docPr id="1839770404" name="Picture 11" descr="No description available."/>
             <wp:cNvGraphicFramePr>
               <a:graphicFrameLocks xmlns:a="http://schemas.openxmlformats.org/drawingml/2006/main" noChangeAspect="1"/>
@@ -5224,7 +5238,9 @@
                     </a:prstGeom>
                     <a:noFill/>
                     <a:ln>
-                      <a:noFill/>
+                      <a:solidFill>
+                        <a:schemeClr val="accent1"/>
+                      </a:solidFill>
                     </a:ln>
                   </pic:spPr>
                 </pic:pic>
@@ -5292,9 +5308,9 @@
         </w:rPr>
         <w:lastRenderedPageBreak/>
         <w:drawing>
-          <wp:inline distT="0" distB="0" distL="0" distR="0" wp14:anchorId="69D454BF" wp14:editId="5A49B7A9">
+          <wp:inline distT="0" distB="0" distL="0" distR="0" wp14:anchorId="69D454BF" wp14:editId="4965210A">
             <wp:extent cx="1625475" cy="3615267"/>
-            <wp:effectExtent l="0" t="0" r="0" b="4445"/>
+            <wp:effectExtent l="19050" t="19050" r="13335" b="23495"/>
             <wp:docPr id="1187197883" name="Picture 12" descr="No description available."/>
             <wp:cNvGraphicFramePr>
               <a:graphicFrameLocks xmlns:a="http://schemas.openxmlformats.org/drawingml/2006/main" noChangeAspect="1"/>
@@ -5331,7 +5347,9 @@
                     </a:prstGeom>
                     <a:noFill/>
                     <a:ln>
-                      <a:noFill/>
+                      <a:solidFill>
+                        <a:schemeClr val="accent1"/>
+                      </a:solidFill>
                     </a:ln>
                   </pic:spPr>
                 </pic:pic>
@@ -5375,9 +5393,9 @@
           <w:noProof/>
         </w:rPr>
         <w:drawing>
-          <wp:inline distT="0" distB="0" distL="0" distR="0" wp14:anchorId="28FE3A1E" wp14:editId="2A19F848">
+          <wp:inline distT="0" distB="0" distL="0" distR="0" wp14:anchorId="28FE3A1E" wp14:editId="7857FCBF">
             <wp:extent cx="1621668" cy="3606800"/>
-            <wp:effectExtent l="0" t="0" r="0" b="0"/>
+            <wp:effectExtent l="19050" t="19050" r="17145" b="12700"/>
             <wp:docPr id="770992180" name="Picture 14" descr="No description available."/>
             <wp:cNvGraphicFramePr>
               <a:graphicFrameLocks xmlns:a="http://schemas.openxmlformats.org/drawingml/2006/main" noChangeAspect="1"/>
@@ -5414,7 +5432,9 @@
                     </a:prstGeom>
                     <a:noFill/>
                     <a:ln>
-                      <a:noFill/>
+                      <a:solidFill>
+                        <a:schemeClr val="accent1"/>
+                      </a:solidFill>
                     </a:ln>
                   </pic:spPr>
                 </pic:pic>
@@ -5431,6 +5451,8 @@
         </w:rPr>
         <w:br w:type="page"/>
       </w:r>
+      <w:bookmarkStart w:id="13" w:name="_GoBack"/>
+      <w:bookmarkEnd w:id="13"/>
     </w:p>
     <w:p>
       <w:pPr>
@@ -5445,8 +5467,8 @@
           <w:szCs w:val="20"/>
         </w:rPr>
       </w:pPr>
-      <w:bookmarkStart w:id="13" w:name="_Toc134094990"/>
-      <w:bookmarkStart w:id="14" w:name="_Toc136034755"/>
+      <w:bookmarkStart w:id="14" w:name="_Toc134094990"/>
+      <w:bookmarkStart w:id="15" w:name="_Toc136034755"/>
       <w:r>
         <w:rPr>
           <w:rFonts w:ascii="Open Sans" w:hAnsi="Open Sans" w:cs="Open Sans"/>
@@ -5459,8 +5481,8 @@
         <w:lastRenderedPageBreak/>
         <w:t>Troubleshooting</w:t>
       </w:r>
-      <w:bookmarkEnd w:id="13"/>
       <w:bookmarkEnd w:id="14"/>
+      <w:bookmarkEnd w:id="15"/>
     </w:p>
     <w:p/>
     <w:p>
@@ -5955,8 +5977,8 @@
           <w:szCs w:val="20"/>
         </w:rPr>
       </w:pPr>
-      <w:bookmarkStart w:id="15" w:name="_Toc134094991"/>
-      <w:bookmarkStart w:id="16" w:name="_Toc136034756"/>
+      <w:bookmarkStart w:id="16" w:name="_Toc134094991"/>
+      <w:bookmarkStart w:id="17" w:name="_Toc136034756"/>
       <w:r>
         <w:rPr>
           <w:rFonts w:ascii="Open Sans" w:hAnsi="Open Sans" w:cs="Open Sans"/>
@@ -5969,8 +5991,8 @@
         <w:lastRenderedPageBreak/>
         <w:t>Frequently Asked Questions</w:t>
       </w:r>
-      <w:bookmarkEnd w:id="15"/>
       <w:bookmarkEnd w:id="16"/>
+      <w:bookmarkEnd w:id="17"/>
     </w:p>
     <w:p/>
     <w:p>
@@ -6127,8 +6149,8 @@
           <w:szCs w:val="20"/>
         </w:rPr>
       </w:pPr>
-      <w:bookmarkStart w:id="17" w:name="_Toc134094992"/>
-      <w:bookmarkStart w:id="18" w:name="_Toc136034757"/>
+      <w:bookmarkStart w:id="18" w:name="_Toc134094992"/>
+      <w:bookmarkStart w:id="19" w:name="_Toc136034757"/>
       <w:r>
         <w:rPr>
           <w:rFonts w:ascii="Open Sans" w:hAnsi="Open Sans" w:cs="Open Sans"/>
@@ -6141,8 +6163,8 @@
         <w:lastRenderedPageBreak/>
         <w:t>Contact Details</w:t>
       </w:r>
-      <w:bookmarkEnd w:id="17"/>
       <w:bookmarkEnd w:id="18"/>
+      <w:bookmarkEnd w:id="19"/>
     </w:p>
     <w:p>
       <w:pPr>
@@ -6658,7 +6680,7 @@
 </file>
 
 <file path=word/endnotes.xml><?xml version="1.0" encoding="utf-8"?>
-<w:endnotes xmlns:wpc="http://schemas.microsoft.com/office/word/2010/wordprocessingCanvas" xmlns:cx="http://schemas.microsoft.com/office/drawing/2014/chartex" xmlns:cx1="http://schemas.microsoft.com/office/drawing/2015/9/8/chartex" xmlns:cx2="http://schemas.microsoft.com/office/drawing/2015/10/21/chartex" xmlns:cx3="http://schemas.microsoft.com/office/drawing/2016/5/9/chartex" xmlns:cx4="http://schemas.microsoft.com/office/drawing/2016/5/10/chartex" xmlns:cx5="http://schemas.microsoft.com/office/drawing/2016/5/11/chartex" xmlns:cx6="http://schemas.microsoft.com/office/drawing/2016/5/12/chartex" xmlns:cx7="http://schemas.microsoft.com/office/drawing/2016/5/13/chartex" xmlns:cx8="http://schemas.microsoft.com/office/drawing/2016/5/14/chartex" xmlns:mc="http://schemas.openxmlformats.org/markup-compatibility/2006" xmlns:aink="http://schemas.microsoft.com/office/drawing/2016/ink" xmlns:am3d="http://schemas.microsoft.com/office/drawing/2017/model3d" xmlns:o="urn:schemas-microsoft-com:office:office" xmlns:oel="http://schemas.microsoft.com/office/2019/extlst" xmlns:r="http://schemas.openxmlformats.org/officeDocument/2006/relationships" xmlns:m="http://schemas.openxmlformats.org/officeDocument/2006/math" xmlns:v="urn:schemas-microsoft-com:vml" xmlns:wp14="http://schemas.microsoft.com/office/word/2010/wordprocessingDrawing" xmlns:wp="http://schemas.openxmlformats.org/drawingml/2006/wordprocessingDrawing" xmlns:w10="urn:schemas-microsoft-com:office:word" xmlns:w="http://schemas.openxmlformats.org/wordprocessingml/2006/main" xmlns:w14="http://schemas.microsoft.com/office/word/2010/wordml" xmlns:w15="http://schemas.microsoft.com/office/word/2012/wordml" xmlns:w16cex="http://schemas.microsoft.com/office/word/2018/wordml/cex" xmlns:w16cid="http://schemas.microsoft.com/office/word/2016/wordml/cid" xmlns:w16="http://schemas.microsoft.com/office/word/2018/wordml" xmlns:w16sdtdh="http://schemas.microsoft.com/office/word/2020/wordml/sdtdatahash" xmlns:w16se="http://schemas.microsoft.com/office/word/2015/wordml/symex" xmlns:wpg="http://schemas.microsoft.com/office/word/2010/wordprocessingGroup" xmlns:wpi="http://schemas.microsoft.com/office/word/2010/wordprocessingInk" xmlns:wne="http://schemas.microsoft.com/office/word/2006/wordml" xmlns:wps="http://schemas.microsoft.com/office/word/2010/wordprocessingShape" mc:Ignorable="w14 w15 w16se w16cid w16 w16cex w16sdtdh wp14">
+<w:endnotes xmlns:wpc="http://schemas.microsoft.com/office/word/2010/wordprocessingCanvas" xmlns:cx="http://schemas.microsoft.com/office/drawing/2014/chartex" xmlns:cx1="http://schemas.microsoft.com/office/drawing/2015/9/8/chartex" xmlns:cx2="http://schemas.microsoft.com/office/drawing/2015/10/21/chartex" xmlns:cx3="http://schemas.microsoft.com/office/drawing/2016/5/9/chartex" xmlns:cx4="http://schemas.microsoft.com/office/drawing/2016/5/10/chartex" xmlns:cx5="http://schemas.microsoft.com/office/drawing/2016/5/11/chartex" xmlns:cx6="http://schemas.microsoft.com/office/drawing/2016/5/12/chartex" xmlns:cx7="http://schemas.microsoft.com/office/drawing/2016/5/13/chartex" xmlns:cx8="http://schemas.microsoft.com/office/drawing/2016/5/14/chartex" xmlns:mc="http://schemas.openxmlformats.org/markup-compatibility/2006" xmlns:aink="http://schemas.microsoft.com/office/drawing/2016/ink" xmlns:am3d="http://schemas.microsoft.com/office/drawing/2017/model3d" xmlns:o="urn:schemas-microsoft-com:office:office" xmlns:r="http://schemas.openxmlformats.org/officeDocument/2006/relationships" xmlns:m="http://schemas.openxmlformats.org/officeDocument/2006/math" xmlns:v="urn:schemas-microsoft-com:vml" xmlns:wp14="http://schemas.microsoft.com/office/word/2010/wordprocessingDrawing" xmlns:wp="http://schemas.openxmlformats.org/drawingml/2006/wordprocessingDrawing" xmlns:w10="urn:schemas-microsoft-com:office:word" xmlns:w="http://schemas.openxmlformats.org/wordprocessingml/2006/main" xmlns:w14="http://schemas.microsoft.com/office/word/2010/wordml" xmlns:w15="http://schemas.microsoft.com/office/word/2012/wordml" xmlns:w16cex="http://schemas.microsoft.com/office/word/2018/wordml/cex" xmlns:w16cid="http://schemas.microsoft.com/office/word/2016/wordml/cid" xmlns:w16="http://schemas.microsoft.com/office/word/2018/wordml" xmlns:w16se="http://schemas.microsoft.com/office/word/2015/wordml/symex" xmlns:wpg="http://schemas.microsoft.com/office/word/2010/wordprocessingGroup" xmlns:wpi="http://schemas.microsoft.com/office/word/2010/wordprocessingInk" xmlns:wne="http://schemas.microsoft.com/office/word/2006/wordml" xmlns:wps="http://schemas.microsoft.com/office/word/2010/wordprocessingShape" mc:Ignorable="w14 w15 w16se w16cid w16 w16cex wp14">
   <w:endnote w:type="separator" w:id="-1">
     <w:p>
       <w:pPr>
@@ -6683,7 +6705,7 @@
 </file>
 
 <file path=word/footer1.xml><?xml version="1.0" encoding="utf-8"?>
-<w:ftr xmlns:wpc="http://schemas.microsoft.com/office/word/2010/wordprocessingCanvas" xmlns:cx="http://schemas.microsoft.com/office/drawing/2014/chartex" xmlns:cx1="http://schemas.microsoft.com/office/drawing/2015/9/8/chartex" xmlns:cx2="http://schemas.microsoft.com/office/drawing/2015/10/21/chartex" xmlns:cx3="http://schemas.microsoft.com/office/drawing/2016/5/9/chartex" xmlns:cx4="http://schemas.microsoft.com/office/drawing/2016/5/10/chartex" xmlns:cx5="http://schemas.microsoft.com/office/drawing/2016/5/11/chartex" xmlns:cx6="http://schemas.microsoft.com/office/drawing/2016/5/12/chartex" xmlns:cx7="http://schemas.microsoft.com/office/drawing/2016/5/13/chartex" xmlns:cx8="http://schemas.microsoft.com/office/drawing/2016/5/14/chartex" xmlns:mc="http://schemas.openxmlformats.org/markup-compatibility/2006" xmlns:aink="http://schemas.microsoft.com/office/drawing/2016/ink" xmlns:am3d="http://schemas.microsoft.com/office/drawing/2017/model3d" xmlns:o="urn:schemas-microsoft-com:office:office" xmlns:oel="http://schemas.microsoft.com/office/2019/extlst" xmlns:r="http://schemas.openxmlformats.org/officeDocument/2006/relationships" xmlns:m="http://schemas.openxmlformats.org/officeDocument/2006/math" xmlns:v="urn:schemas-microsoft-com:vml" xmlns:wp14="http://schemas.microsoft.com/office/word/2010/wordprocessingDrawing" xmlns:wp="http://schemas.openxmlformats.org/drawingml/2006/wordprocessingDrawing" xmlns:w10="urn:schemas-microsoft-com:office:word" xmlns:w="http://schemas.openxmlformats.org/wordprocessingml/2006/main" xmlns:w14="http://schemas.microsoft.com/office/word/2010/wordml" xmlns:w15="http://schemas.microsoft.com/office/word/2012/wordml" xmlns:w16cex="http://schemas.microsoft.com/office/word/2018/wordml/cex" xmlns:w16cid="http://schemas.microsoft.com/office/word/2016/wordml/cid" xmlns:w16="http://schemas.microsoft.com/office/word/2018/wordml" xmlns:w16sdtdh="http://schemas.microsoft.com/office/word/2020/wordml/sdtdatahash" xmlns:w16se="http://schemas.microsoft.com/office/word/2015/wordml/symex" xmlns:wpg="http://schemas.microsoft.com/office/word/2010/wordprocessingGroup" xmlns:wpi="http://schemas.microsoft.com/office/word/2010/wordprocessingInk" xmlns:wne="http://schemas.microsoft.com/office/word/2006/wordml" xmlns:wps="http://schemas.microsoft.com/office/word/2010/wordprocessingShape" mc:Ignorable="w14 w15 w16se w16cid w16 w16cex w16sdtdh wp14">
+<w:ftr xmlns:wpc="http://schemas.microsoft.com/office/word/2010/wordprocessingCanvas" xmlns:cx="http://schemas.microsoft.com/office/drawing/2014/chartex" xmlns:cx1="http://schemas.microsoft.com/office/drawing/2015/9/8/chartex" xmlns:cx2="http://schemas.microsoft.com/office/drawing/2015/10/21/chartex" xmlns:cx3="http://schemas.microsoft.com/office/drawing/2016/5/9/chartex" xmlns:cx4="http://schemas.microsoft.com/office/drawing/2016/5/10/chartex" xmlns:cx5="http://schemas.microsoft.com/office/drawing/2016/5/11/chartex" xmlns:cx6="http://schemas.microsoft.com/office/drawing/2016/5/12/chartex" xmlns:cx7="http://schemas.microsoft.com/office/drawing/2016/5/13/chartex" xmlns:cx8="http://schemas.microsoft.com/office/drawing/2016/5/14/chartex" xmlns:mc="http://schemas.openxmlformats.org/markup-compatibility/2006" xmlns:aink="http://schemas.microsoft.com/office/drawing/2016/ink" xmlns:am3d="http://schemas.microsoft.com/office/drawing/2017/model3d" xmlns:o="urn:schemas-microsoft-com:office:office" xmlns:r="http://schemas.openxmlformats.org/officeDocument/2006/relationships" xmlns:m="http://schemas.openxmlformats.org/officeDocument/2006/math" xmlns:v="urn:schemas-microsoft-com:vml" xmlns:wp14="http://schemas.microsoft.com/office/word/2010/wordprocessingDrawing" xmlns:wp="http://schemas.openxmlformats.org/drawingml/2006/wordprocessingDrawing" xmlns:w10="urn:schemas-microsoft-com:office:word" xmlns:w="http://schemas.openxmlformats.org/wordprocessingml/2006/main" xmlns:w14="http://schemas.microsoft.com/office/word/2010/wordml" xmlns:w15="http://schemas.microsoft.com/office/word/2012/wordml" xmlns:w16cex="http://schemas.microsoft.com/office/word/2018/wordml/cex" xmlns:w16cid="http://schemas.microsoft.com/office/word/2016/wordml/cid" xmlns:w16="http://schemas.microsoft.com/office/word/2018/wordml" xmlns:w16se="http://schemas.microsoft.com/office/word/2015/wordml/symex" xmlns:wpg="http://schemas.microsoft.com/office/word/2010/wordprocessingGroup" xmlns:wpi="http://schemas.microsoft.com/office/word/2010/wordprocessingInk" xmlns:wne="http://schemas.microsoft.com/office/word/2006/wordml" xmlns:wps="http://schemas.microsoft.com/office/word/2010/wordprocessingShape" mc:Ignorable="w14 w15 w16se w16cid w16 w16cex wp14">
   <w:sdt>
     <w:sdtPr>
       <w:id w:val="-984006898"/>
@@ -6736,7 +6758,7 @@
 </file>
 
 <file path=word/footnotes.xml><?xml version="1.0" encoding="utf-8"?>
-<w:footnotes xmlns:wpc="http://schemas.microsoft.com/office/word/2010/wordprocessingCanvas" xmlns:cx="http://schemas.microsoft.com/office/drawing/2014/chartex" xmlns:cx1="http://schemas.microsoft.com/office/drawing/2015/9/8/chartex" xmlns:cx2="http://schemas.microsoft.com/office/drawing/2015/10/21/chartex" xmlns:cx3="http://schemas.microsoft.com/office/drawing/2016/5/9/chartex" xmlns:cx4="http://schemas.microsoft.com/office/drawing/2016/5/10/chartex" xmlns:cx5="http://schemas.microsoft.com/office/drawing/2016/5/11/chartex" xmlns:cx6="http://schemas.microsoft.com/office/drawing/2016/5/12/chartex" xmlns:cx7="http://schemas.microsoft.com/office/drawing/2016/5/13/chartex" xmlns:cx8="http://schemas.microsoft.com/office/drawing/2016/5/14/chartex" xmlns:mc="http://schemas.openxmlformats.org/markup-compatibility/2006" xmlns:aink="http://schemas.microsoft.com/office/drawing/2016/ink" xmlns:am3d="http://schemas.microsoft.com/office/drawing/2017/model3d" xmlns:o="urn:schemas-microsoft-com:office:office" xmlns:oel="http://schemas.microsoft.com/office/2019/extlst" xmlns:r="http://schemas.openxmlformats.org/officeDocument/2006/relationships" xmlns:m="http://schemas.openxmlformats.org/officeDocument/2006/math" xmlns:v="urn:schemas-microsoft-com:vml" xmlns:wp14="http://schemas.microsoft.com/office/word/2010/wordprocessingDrawing" xmlns:wp="http://schemas.openxmlformats.org/drawingml/2006/wordprocessingDrawing" xmlns:w10="urn:schemas-microsoft-com:office:word" xmlns:w="http://schemas.openxmlformats.org/wordprocessingml/2006/main" xmlns:w14="http://schemas.microsoft.com/office/word/2010/wordml" xmlns:w15="http://schemas.microsoft.com/office/word/2012/wordml" xmlns:w16cex="http://schemas.microsoft.com/office/word/2018/wordml/cex" xmlns:w16cid="http://schemas.microsoft.com/office/word/2016/wordml/cid" xmlns:w16="http://schemas.microsoft.com/office/word/2018/wordml" xmlns:w16sdtdh="http://schemas.microsoft.com/office/word/2020/wordml/sdtdatahash" xmlns:w16se="http://schemas.microsoft.com/office/word/2015/wordml/symex" xmlns:wpg="http://schemas.microsoft.com/office/word/2010/wordprocessingGroup" xmlns:wpi="http://schemas.microsoft.com/office/word/2010/wordprocessingInk" xmlns:wne="http://schemas.microsoft.com/office/word/2006/wordml" xmlns:wps="http://schemas.microsoft.com/office/word/2010/wordprocessingShape" mc:Ignorable="w14 w15 w16se w16cid w16 w16cex w16sdtdh wp14">
+<w:footnotes xmlns:wpc="http://schemas.microsoft.com/office/word/2010/wordprocessingCanvas" xmlns:cx="http://schemas.microsoft.com/office/drawing/2014/chartex" xmlns:cx1="http://schemas.microsoft.com/office/drawing/2015/9/8/chartex" xmlns:cx2="http://schemas.microsoft.com/office/drawing/2015/10/21/chartex" xmlns:cx3="http://schemas.microsoft.com/office/drawing/2016/5/9/chartex" xmlns:cx4="http://schemas.microsoft.com/office/drawing/2016/5/10/chartex" xmlns:cx5="http://schemas.microsoft.com/office/drawing/2016/5/11/chartex" xmlns:cx6="http://schemas.microsoft.com/office/drawing/2016/5/12/chartex" xmlns:cx7="http://schemas.microsoft.com/office/drawing/2016/5/13/chartex" xmlns:cx8="http://schemas.microsoft.com/office/drawing/2016/5/14/chartex" xmlns:mc="http://schemas.openxmlformats.org/markup-compatibility/2006" xmlns:aink="http://schemas.microsoft.com/office/drawing/2016/ink" xmlns:am3d="http://schemas.microsoft.com/office/drawing/2017/model3d" xmlns:o="urn:schemas-microsoft-com:office:office" xmlns:r="http://schemas.openxmlformats.org/officeDocument/2006/relationships" xmlns:m="http://schemas.openxmlformats.org/officeDocument/2006/math" xmlns:v="urn:schemas-microsoft-com:vml" xmlns:wp14="http://schemas.microsoft.com/office/word/2010/wordprocessingDrawing" xmlns:wp="http://schemas.openxmlformats.org/drawingml/2006/wordprocessingDrawing" xmlns:w10="urn:schemas-microsoft-com:office:word" xmlns:w="http://schemas.openxmlformats.org/wordprocessingml/2006/main" xmlns:w14="http://schemas.microsoft.com/office/word/2010/wordml" xmlns:w15="http://schemas.microsoft.com/office/word/2012/wordml" xmlns:w16cex="http://schemas.microsoft.com/office/word/2018/wordml/cex" xmlns:w16cid="http://schemas.microsoft.com/office/word/2016/wordml/cid" xmlns:w16="http://schemas.microsoft.com/office/word/2018/wordml" xmlns:w16se="http://schemas.microsoft.com/office/word/2015/wordml/symex" xmlns:wpg="http://schemas.microsoft.com/office/word/2010/wordprocessingGroup" xmlns:wpi="http://schemas.microsoft.com/office/word/2010/wordprocessingInk" xmlns:wne="http://schemas.microsoft.com/office/word/2006/wordml" xmlns:wps="http://schemas.microsoft.com/office/word/2010/wordprocessingShape" mc:Ignorable="w14 w15 w16se w16cid w16 w16cex wp14">
   <w:footnote w:type="separator" w:id="-1">
     <w:p>
       <w:pPr>
@@ -6761,7 +6783,7 @@
 </file>
 
 <file path=word/numbering.xml><?xml version="1.0" encoding="utf-8"?>
-<w:numbering xmlns:wpc="http://schemas.microsoft.com/office/word/2010/wordprocessingCanvas" xmlns:cx="http://schemas.microsoft.com/office/drawing/2014/chartex" xmlns:cx1="http://schemas.microsoft.com/office/drawing/2015/9/8/chartex" xmlns:cx2="http://schemas.microsoft.com/office/drawing/2015/10/21/chartex" xmlns:cx3="http://schemas.microsoft.com/office/drawing/2016/5/9/chartex" xmlns:cx4="http://schemas.microsoft.com/office/drawing/2016/5/10/chartex" xmlns:cx5="http://schemas.microsoft.com/office/drawing/2016/5/11/chartex" xmlns:cx6="http://schemas.microsoft.com/office/drawing/2016/5/12/chartex" xmlns:cx7="http://schemas.microsoft.com/office/drawing/2016/5/13/chartex" xmlns:cx8="http://schemas.microsoft.com/office/drawing/2016/5/14/chartex" xmlns:mc="http://schemas.openxmlformats.org/markup-compatibility/2006" xmlns:aink="http://schemas.microsoft.com/office/drawing/2016/ink" xmlns:am3d="http://schemas.microsoft.com/office/drawing/2017/model3d" xmlns:o="urn:schemas-microsoft-com:office:office" xmlns:oel="http://schemas.microsoft.com/office/2019/extlst" xmlns:r="http://schemas.openxmlformats.org/officeDocument/2006/relationships" xmlns:m="http://schemas.openxmlformats.org/officeDocument/2006/math" xmlns:v="urn:schemas-microsoft-com:vml" xmlns:wp14="http://schemas.microsoft.com/office/word/2010/wordprocessingDrawing" xmlns:wp="http://schemas.openxmlformats.org/drawingml/2006/wordprocessingDrawing" xmlns:w10="urn:schemas-microsoft-com:office:word" xmlns:w="http://schemas.openxmlformats.org/wordprocessingml/2006/main" xmlns:w14="http://schemas.microsoft.com/office/word/2010/wordml" xmlns:w15="http://schemas.microsoft.com/office/word/2012/wordml" xmlns:w16cex="http://schemas.microsoft.com/office/word/2018/wordml/cex" xmlns:w16cid="http://schemas.microsoft.com/office/word/2016/wordml/cid" xmlns:w16="http://schemas.microsoft.com/office/word/2018/wordml" xmlns:w16sdtdh="http://schemas.microsoft.com/office/word/2020/wordml/sdtdatahash" xmlns:w16se="http://schemas.microsoft.com/office/word/2015/wordml/symex" xmlns:wpg="http://schemas.microsoft.com/office/word/2010/wordprocessingGroup" xmlns:wpi="http://schemas.microsoft.com/office/word/2010/wordprocessingInk" xmlns:wne="http://schemas.microsoft.com/office/word/2006/wordml" xmlns:wps="http://schemas.microsoft.com/office/word/2010/wordprocessingShape" mc:Ignorable="w14 w15 w16se w16cid w16 w16cex w16sdtdh wp14">
+<w:numbering xmlns:wpc="http://schemas.microsoft.com/office/word/2010/wordprocessingCanvas" xmlns:cx="http://schemas.microsoft.com/office/drawing/2014/chartex" xmlns:cx1="http://schemas.microsoft.com/office/drawing/2015/9/8/chartex" xmlns:cx2="http://schemas.microsoft.com/office/drawing/2015/10/21/chartex" xmlns:cx3="http://schemas.microsoft.com/office/drawing/2016/5/9/chartex" xmlns:cx4="http://schemas.microsoft.com/office/drawing/2016/5/10/chartex" xmlns:cx5="http://schemas.microsoft.com/office/drawing/2016/5/11/chartex" xmlns:cx6="http://schemas.microsoft.com/office/drawing/2016/5/12/chartex" xmlns:cx7="http://schemas.microsoft.com/office/drawing/2016/5/13/chartex" xmlns:cx8="http://schemas.microsoft.com/office/drawing/2016/5/14/chartex" xmlns:mc="http://schemas.openxmlformats.org/markup-compatibility/2006" xmlns:aink="http://schemas.microsoft.com/office/drawing/2016/ink" xmlns:am3d="http://schemas.microsoft.com/office/drawing/2017/model3d" xmlns:o="urn:schemas-microsoft-com:office:office" xmlns:r="http://schemas.openxmlformats.org/officeDocument/2006/relationships" xmlns:m="http://schemas.openxmlformats.org/officeDocument/2006/math" xmlns:v="urn:schemas-microsoft-com:vml" xmlns:wp14="http://schemas.microsoft.com/office/word/2010/wordprocessingDrawing" xmlns:wp="http://schemas.openxmlformats.org/drawingml/2006/wordprocessingDrawing" xmlns:w10="urn:schemas-microsoft-com:office:word" xmlns:w="http://schemas.openxmlformats.org/wordprocessingml/2006/main" xmlns:w14="http://schemas.microsoft.com/office/word/2010/wordml" xmlns:w15="http://schemas.microsoft.com/office/word/2012/wordml" xmlns:w16cex="http://schemas.microsoft.com/office/word/2018/wordml/cex" xmlns:w16cid="http://schemas.microsoft.com/office/word/2016/wordml/cid" xmlns:w16="http://schemas.microsoft.com/office/word/2018/wordml" xmlns:w16se="http://schemas.microsoft.com/office/word/2015/wordml/symex" xmlns:wpg="http://schemas.microsoft.com/office/word/2010/wordprocessingGroup" xmlns:wpi="http://schemas.microsoft.com/office/word/2010/wordprocessingInk" xmlns:wne="http://schemas.microsoft.com/office/word/2006/wordml" xmlns:wps="http://schemas.microsoft.com/office/word/2010/wordprocessingShape" mc:Ignorable="w14 w15 w16se w16cid w16 w16cex wp14">
   <w:abstractNum w:abstractNumId="0" w15:restartNumberingAfterBreak="0">
     <w:nsid w:val="03545553"/>
     <w:multiLevelType w:val="hybridMultilevel"/>
@@ -7914,47 +7936,47 @@
       </w:pPr>
     </w:lvl>
   </w:abstractNum>
-  <w:num w:numId="1" w16cid:durableId="327950287">
+  <w:num w:numId="1">
     <w:abstractNumId w:val="9"/>
   </w:num>
-  <w:num w:numId="2" w16cid:durableId="197091642">
+  <w:num w:numId="2">
     <w:abstractNumId w:val="7"/>
   </w:num>
-  <w:num w:numId="3" w16cid:durableId="492570499">
+  <w:num w:numId="3">
     <w:abstractNumId w:val="2"/>
   </w:num>
-  <w:num w:numId="4" w16cid:durableId="160052171">
+  <w:num w:numId="4">
     <w:abstractNumId w:val="1"/>
   </w:num>
-  <w:num w:numId="5" w16cid:durableId="1392340880">
+  <w:num w:numId="5">
     <w:abstractNumId w:val="0"/>
   </w:num>
-  <w:num w:numId="6" w16cid:durableId="1737700712">
+  <w:num w:numId="6">
     <w:abstractNumId w:val="5"/>
   </w:num>
-  <w:num w:numId="7" w16cid:durableId="282198825">
+  <w:num w:numId="7">
     <w:abstractNumId w:val="4"/>
   </w:num>
-  <w:num w:numId="8" w16cid:durableId="2059165504">
+  <w:num w:numId="8">
     <w:abstractNumId w:val="11"/>
   </w:num>
-  <w:num w:numId="9" w16cid:durableId="304747802">
+  <w:num w:numId="9">
     <w:abstractNumId w:val="10"/>
   </w:num>
-  <w:num w:numId="10" w16cid:durableId="1316763721">
+  <w:num w:numId="10">
     <w:abstractNumId w:val="3"/>
   </w:num>
-  <w:num w:numId="11" w16cid:durableId="14698534">
+  <w:num w:numId="11">
     <w:abstractNumId w:val="8"/>
   </w:num>
-  <w:num w:numId="12" w16cid:durableId="156696925">
+  <w:num w:numId="12">
     <w:abstractNumId w:val="6"/>
   </w:num>
 </w:numbering>
 </file>
 
 <file path=word/styles.xml><?xml version="1.0" encoding="utf-8"?>
-<w:styles xmlns:mc="http://schemas.openxmlformats.org/markup-compatibility/2006" xmlns:r="http://schemas.openxmlformats.org/officeDocument/2006/relationships" xmlns:w="http://schemas.openxmlformats.org/wordprocessingml/2006/main" xmlns:w14="http://schemas.microsoft.com/office/word/2010/wordml" xmlns:w15="http://schemas.microsoft.com/office/word/2012/wordml" xmlns:w16cex="http://schemas.microsoft.com/office/word/2018/wordml/cex" xmlns:w16cid="http://schemas.microsoft.com/office/word/2016/wordml/cid" xmlns:w16="http://schemas.microsoft.com/office/word/2018/wordml" xmlns:w16sdtdh="http://schemas.microsoft.com/office/word/2020/wordml/sdtdatahash" xmlns:w16se="http://schemas.microsoft.com/office/word/2015/wordml/symex" mc:Ignorable="w14 w15 w16se w16cid w16 w16cex w16sdtdh">
+<w:styles xmlns:mc="http://schemas.openxmlformats.org/markup-compatibility/2006" xmlns:r="http://schemas.openxmlformats.org/officeDocument/2006/relationships" xmlns:w="http://schemas.openxmlformats.org/wordprocessingml/2006/main" xmlns:w14="http://schemas.microsoft.com/office/word/2010/wordml" xmlns:w15="http://schemas.microsoft.com/office/word/2012/wordml" xmlns:w16cex="http://schemas.microsoft.com/office/word/2018/wordml/cex" xmlns:w16cid="http://schemas.microsoft.com/office/word/2016/wordml/cid" xmlns:w16="http://schemas.microsoft.com/office/word/2018/wordml" xmlns:w16se="http://schemas.microsoft.com/office/word/2015/wordml/symex" mc:Ignorable="w14 w15 w16se w16cid w16 w16cex">
   <w:docDefaults>
     <w:rPrDefault>
       <w:rPr>
@@ -8857,7 +8879,7 @@
 </file>
 
 <file path=customXml/itemProps1.xml><?xml version="1.0" encoding="utf-8"?>
-<ds:datastoreItem xmlns:ds="http://schemas.openxmlformats.org/officeDocument/2006/customXml" ds:itemID="{F0E9162C-603A-47D7-B40B-F34983966703}">
+<ds:datastoreItem xmlns:ds="http://schemas.openxmlformats.org/officeDocument/2006/customXml" ds:itemID="{DBE7DE35-B7B1-4CE1-A6E5-4A591DFD8958}">
   <ds:schemaRefs>
     <ds:schemaRef ds:uri="http://schemas.openxmlformats.org/officeDocument/2006/bibliography"/>
   </ds:schemaRefs>

</xml_diff>